<commit_message>
Atualizar diagramas de atividades.
</commit_message>
<xml_diff>
--- a/Especificação de software/SRS e apresentação/SRS Gym Management.docx
+++ b/Especificação de software/SRS e apresentação/SRS Gym Management.docx
@@ -6518,6 +6518,60 @@
             </w:pPr>
             <w:r>
               <w:t>1.2</w:t>
+            </w:r>
+          </w:p>
+        </w:tc>
+      </w:tr>
+      <w:tr>
+        <w:tc>
+          <w:tcPr>
+            <w:tcW w:w="2160" w:type="dxa"/>
+          </w:tcPr>
+          <w:p>
+            <w:pPr>
+              <w:spacing w:before="40" w:after="40"/>
+            </w:pPr>
+            <w:r>
+              <w:t>Paulo Coelho</w:t>
+            </w:r>
+          </w:p>
+        </w:tc>
+        <w:tc>
+          <w:tcPr>
+            <w:tcW w:w="1653" w:type="dxa"/>
+          </w:tcPr>
+          <w:p>
+            <w:pPr>
+              <w:spacing w:before="40" w:after="40"/>
+            </w:pPr>
+            <w:r>
+              <w:t>30/11/2018</w:t>
+            </w:r>
+          </w:p>
+        </w:tc>
+        <w:tc>
+          <w:tcPr>
+            <w:tcW w:w="4471" w:type="dxa"/>
+          </w:tcPr>
+          <w:p>
+            <w:pPr>
+              <w:spacing w:before="40" w:after="40"/>
+            </w:pPr>
+            <w:r>
+              <w:t>Atualizar diagramas de atividades</w:t>
+            </w:r>
+          </w:p>
+        </w:tc>
+        <w:tc>
+          <w:tcPr>
+            <w:tcW w:w="1584" w:type="dxa"/>
+          </w:tcPr>
+          <w:p>
+            <w:pPr>
+              <w:spacing w:before="40" w:after="40"/>
+            </w:pPr>
+            <w:r>
+              <w:t>1.3</w:t>
             </w:r>
           </w:p>
         </w:tc>
@@ -22890,20 +22944,7 @@
                 <w:szCs w:val="22"/>
                 <w:lang w:val="pt-PT"/>
               </w:rPr>
-              <w:t>T</w:t>
-            </w:r>
-            <w:bookmarkStart w:id="156" w:name="_GoBack"/>
-            <w:bookmarkEnd w:id="156"/>
-            <w:r>
-              <w:rPr>
-                <w:rFonts w:ascii="Arial" w:hAnsi="Arial" w:cs="Arial"/>
-                <w:b w:val="0"/>
-                <w:bCs/>
-                <w:sz w:val="22"/>
-                <w:szCs w:val="22"/>
-                <w:lang w:val="pt-PT"/>
-              </w:rPr>
-              <w:t>ermos</w:t>
+              <w:t>Termos</w:t>
             </w:r>
           </w:p>
         </w:tc>
@@ -23329,8 +23370,8 @@
           <w:lang w:val="pt-PT"/>
         </w:rPr>
       </w:pPr>
-      <w:bookmarkStart w:id="157" w:name="_Toc441231002"/>
-      <w:bookmarkStart w:id="158" w:name="_Toc439994697"/>
+      <w:bookmarkStart w:id="156" w:name="_Toc441231002"/>
+      <w:bookmarkStart w:id="157" w:name="_Toc439994697"/>
       <w:proofErr w:type="spellStart"/>
       <w:r>
         <w:rPr>
@@ -23367,8 +23408,8 @@
         </w:rPr>
         <w:t>Models</w:t>
       </w:r>
+      <w:bookmarkEnd w:id="156"/>
       <w:bookmarkEnd w:id="157"/>
-      <w:bookmarkEnd w:id="158"/>
       <w:proofErr w:type="spellEnd"/>
     </w:p>
     <w:p>
@@ -23395,6 +23436,7 @@
           <w:lang w:val="pt-PT"/>
         </w:rPr>
       </w:pPr>
+      <w:bookmarkStart w:id="158" w:name="_GoBack"/>
       <w:r>
         <w:rPr>
           <w:noProof/>
@@ -23450,6 +23492,7 @@
         </w:drawing>
       </w:r>
     </w:p>
+    <w:bookmarkEnd w:id="158"/>
     <w:p>
       <w:pPr>
         <w:pStyle w:val="TOCEntry"/>
@@ -23781,15 +23824,13 @@
       </w:pPr>
       <w:r>
         <w:rPr>
-          <w:i w:val="0"/>
           <w:noProof/>
-          <w:lang w:val="pt-PT"/>
         </w:rPr>
         <w:drawing>
-          <wp:inline distT="0" distB="0" distL="114300" distR="114300" wp14:anchorId="0CB26F18" wp14:editId="345C9F45">
-            <wp:extent cx="4545330" cy="1010285"/>
-            <wp:effectExtent l="0" t="0" r="11430" b="10795"/>
-            <wp:docPr id="36" name="Picture 36" descr="Criação de Planos de Treino"/>
+          <wp:inline distT="0" distB="0" distL="0" distR="0" wp14:anchorId="29457064" wp14:editId="60120484">
+            <wp:extent cx="6126480" cy="598170"/>
+            <wp:effectExtent l="0" t="0" r="7620" b="0"/>
+            <wp:docPr id="3" name="Imagem 3"/>
             <wp:cNvGraphicFramePr>
               <a:graphicFrameLocks xmlns:a="http://schemas.openxmlformats.org/drawingml/2006/main" noChangeAspect="1"/>
             </wp:cNvGraphicFramePr>
@@ -23797,25 +23838,36 @@
               <a:graphicData uri="http://schemas.openxmlformats.org/drawingml/2006/picture">
                 <pic:pic xmlns:pic="http://schemas.openxmlformats.org/drawingml/2006/picture">
                   <pic:nvPicPr>
-                    <pic:cNvPr id="36" name="Picture 36" descr="Criação de Planos de Treino"/>
+                    <pic:cNvPr id="0" name="Picture 1"/>
                     <pic:cNvPicPr>
-                      <a:picLocks noChangeAspect="1"/>
+                      <a:picLocks noChangeAspect="1" noChangeArrowheads="1"/>
                     </pic:cNvPicPr>
                   </pic:nvPicPr>
                   <pic:blipFill>
-                    <a:blip r:embed="rId29"/>
+                    <a:blip r:embed="rId29">
+                      <a:extLst>
+                        <a:ext uri="{28A0092B-C50C-407E-A947-70E740481C1C}">
+                          <a14:useLocalDpi xmlns:a14="http://schemas.microsoft.com/office/drawing/2010/main" val="0"/>
+                        </a:ext>
+                      </a:extLst>
+                    </a:blip>
+                    <a:srcRect/>
                     <a:stretch>
                       <a:fillRect/>
                     </a:stretch>
                   </pic:blipFill>
-                  <pic:spPr>
+                  <pic:spPr bwMode="auto">
                     <a:xfrm>
                       <a:off x="0" y="0"/>
-                      <a:ext cx="4545330" cy="1010285"/>
+                      <a:ext cx="6126480" cy="598170"/>
                     </a:xfrm>
                     <a:prstGeom prst="rect">
                       <a:avLst/>
                     </a:prstGeom>
+                    <a:noFill/>
+                    <a:ln>
+                      <a:noFill/>
+                    </a:ln>
                   </pic:spPr>
                 </pic:pic>
               </a:graphicData>
@@ -23855,15 +23907,14 @@
       </w:pPr>
       <w:r>
         <w:rPr>
-          <w:i w:val="0"/>
           <w:noProof/>
-          <w:lang w:val="pt-PT"/>
-        </w:rPr>
+        </w:rPr>
+        <w:lastRenderedPageBreak/>
         <w:drawing>
-          <wp:inline distT="0" distB="0" distL="114300" distR="114300" wp14:anchorId="6056F2B4" wp14:editId="02A9DF07">
-            <wp:extent cx="4023360" cy="1259205"/>
-            <wp:effectExtent l="0" t="0" r="0" b="5715"/>
-            <wp:docPr id="38" name="Picture 38" descr="Registar novo equipamento"/>
+          <wp:inline distT="0" distB="0" distL="0" distR="0" wp14:anchorId="06C3AEBF" wp14:editId="39EDB3CB">
+            <wp:extent cx="4848225" cy="962025"/>
+            <wp:effectExtent l="0" t="0" r="9525" b="9525"/>
+            <wp:docPr id="4" name="Imagem 4"/>
             <wp:cNvGraphicFramePr>
               <a:graphicFrameLocks xmlns:a="http://schemas.openxmlformats.org/drawingml/2006/main" noChangeAspect="1"/>
             </wp:cNvGraphicFramePr>
@@ -23871,25 +23922,36 @@
               <a:graphicData uri="http://schemas.openxmlformats.org/drawingml/2006/picture">
                 <pic:pic xmlns:pic="http://schemas.openxmlformats.org/drawingml/2006/picture">
                   <pic:nvPicPr>
-                    <pic:cNvPr id="38" name="Picture 38" descr="Registar novo equipamento"/>
+                    <pic:cNvPr id="0" name="Picture 3"/>
                     <pic:cNvPicPr>
-                      <a:picLocks noChangeAspect="1"/>
+                      <a:picLocks noChangeAspect="1" noChangeArrowheads="1"/>
                     </pic:cNvPicPr>
                   </pic:nvPicPr>
                   <pic:blipFill>
-                    <a:blip r:embed="rId30"/>
+                    <a:blip r:embed="rId30">
+                      <a:extLst>
+                        <a:ext uri="{28A0092B-C50C-407E-A947-70E740481C1C}">
+                          <a14:useLocalDpi xmlns:a14="http://schemas.microsoft.com/office/drawing/2010/main" val="0"/>
+                        </a:ext>
+                      </a:extLst>
+                    </a:blip>
+                    <a:srcRect/>
                     <a:stretch>
                       <a:fillRect/>
                     </a:stretch>
                   </pic:blipFill>
-                  <pic:spPr>
+                  <pic:spPr bwMode="auto">
                     <a:xfrm>
                       <a:off x="0" y="0"/>
-                      <a:ext cx="4023360" cy="1259205"/>
+                      <a:ext cx="4848225" cy="962025"/>
                     </a:xfrm>
                     <a:prstGeom prst="rect">
                       <a:avLst/>
                     </a:prstGeom>
+                    <a:noFill/>
+                    <a:ln>
+                      <a:noFill/>
+                    </a:ln>
                   </pic:spPr>
                 </pic:pic>
               </a:graphicData>
@@ -23936,15 +23998,13 @@
       </w:pPr>
       <w:r>
         <w:rPr>
-          <w:i w:val="0"/>
           <w:noProof/>
-          <w:lang w:val="pt-PT"/>
         </w:rPr>
         <w:drawing>
-          <wp:inline distT="0" distB="0" distL="114300" distR="114300" wp14:anchorId="49DDB7C7" wp14:editId="59E03BE3">
-            <wp:extent cx="2994025" cy="1598295"/>
-            <wp:effectExtent l="0" t="0" r="8255" b="1905"/>
-            <wp:docPr id="40" name="Picture 40" descr="Registar novo pagamento de mensalidade"/>
+          <wp:inline distT="0" distB="0" distL="0" distR="0" wp14:anchorId="2DBBDB0C" wp14:editId="6C599A29">
+            <wp:extent cx="3848100" cy="1933575"/>
+            <wp:effectExtent l="0" t="0" r="0" b="9525"/>
+            <wp:docPr id="10" name="Imagem 10"/>
             <wp:cNvGraphicFramePr>
               <a:graphicFrameLocks xmlns:a="http://schemas.openxmlformats.org/drawingml/2006/main" noChangeAspect="1"/>
             </wp:cNvGraphicFramePr>
@@ -23952,25 +24012,36 @@
               <a:graphicData uri="http://schemas.openxmlformats.org/drawingml/2006/picture">
                 <pic:pic xmlns:pic="http://schemas.openxmlformats.org/drawingml/2006/picture">
                   <pic:nvPicPr>
-                    <pic:cNvPr id="40" name="Picture 40" descr="Registar novo pagamento de mensalidade"/>
+                    <pic:cNvPr id="0" name="Picture 5"/>
                     <pic:cNvPicPr>
-                      <a:picLocks noChangeAspect="1"/>
+                      <a:picLocks noChangeAspect="1" noChangeArrowheads="1"/>
                     </pic:cNvPicPr>
                   </pic:nvPicPr>
                   <pic:blipFill>
-                    <a:blip r:embed="rId31"/>
+                    <a:blip r:embed="rId31">
+                      <a:extLst>
+                        <a:ext uri="{28A0092B-C50C-407E-A947-70E740481C1C}">
+                          <a14:useLocalDpi xmlns:a14="http://schemas.microsoft.com/office/drawing/2010/main" val="0"/>
+                        </a:ext>
+                      </a:extLst>
+                    </a:blip>
+                    <a:srcRect/>
                     <a:stretch>
                       <a:fillRect/>
                     </a:stretch>
                   </pic:blipFill>
-                  <pic:spPr>
+                  <pic:spPr bwMode="auto">
                     <a:xfrm>
                       <a:off x="0" y="0"/>
-                      <a:ext cx="2994025" cy="1598295"/>
+                      <a:ext cx="3848100" cy="1933575"/>
                     </a:xfrm>
                     <a:prstGeom prst="rect">
                       <a:avLst/>
                     </a:prstGeom>
+                    <a:noFill/>
+                    <a:ln>
+                      <a:noFill/>
+                    </a:ln>
                   </pic:spPr>
                 </pic:pic>
               </a:graphicData>
@@ -24008,15 +24079,13 @@
       </w:pPr>
       <w:r>
         <w:rPr>
-          <w:i w:val="0"/>
           <w:noProof/>
-          <w:lang w:val="pt-PT"/>
         </w:rPr>
         <w:drawing>
-          <wp:inline distT="0" distB="0" distL="114300" distR="114300" wp14:anchorId="0A666835" wp14:editId="15B86C95">
-            <wp:extent cx="4254500" cy="1729740"/>
-            <wp:effectExtent l="0" t="0" r="12700" b="7620"/>
-            <wp:docPr id="42" name="Picture 42" descr="Visualizar planos de treino"/>
+          <wp:inline distT="0" distB="0" distL="0" distR="0" wp14:anchorId="66819984" wp14:editId="4EF09818">
+            <wp:extent cx="5314950" cy="2447925"/>
+            <wp:effectExtent l="0" t="0" r="0" b="9525"/>
+            <wp:docPr id="11" name="Imagem 11"/>
             <wp:cNvGraphicFramePr>
               <a:graphicFrameLocks xmlns:a="http://schemas.openxmlformats.org/drawingml/2006/main" noChangeAspect="1"/>
             </wp:cNvGraphicFramePr>
@@ -24024,25 +24093,36 @@
               <a:graphicData uri="http://schemas.openxmlformats.org/drawingml/2006/picture">
                 <pic:pic xmlns:pic="http://schemas.openxmlformats.org/drawingml/2006/picture">
                   <pic:nvPicPr>
-                    <pic:cNvPr id="42" name="Picture 42" descr="Visualizar planos de treino"/>
+                    <pic:cNvPr id="0" name="Picture 7"/>
                     <pic:cNvPicPr>
-                      <a:picLocks noChangeAspect="1"/>
+                      <a:picLocks noChangeAspect="1" noChangeArrowheads="1"/>
                     </pic:cNvPicPr>
                   </pic:nvPicPr>
                   <pic:blipFill>
-                    <a:blip r:embed="rId32"/>
+                    <a:blip r:embed="rId32">
+                      <a:extLst>
+                        <a:ext uri="{28A0092B-C50C-407E-A947-70E740481C1C}">
+                          <a14:useLocalDpi xmlns:a14="http://schemas.microsoft.com/office/drawing/2010/main" val="0"/>
+                        </a:ext>
+                      </a:extLst>
+                    </a:blip>
+                    <a:srcRect/>
                     <a:stretch>
                       <a:fillRect/>
                     </a:stretch>
                   </pic:blipFill>
-                  <pic:spPr>
+                  <pic:spPr bwMode="auto">
                     <a:xfrm>
                       <a:off x="0" y="0"/>
-                      <a:ext cx="4254500" cy="1729740"/>
+                      <a:ext cx="5314950" cy="2447925"/>
                     </a:xfrm>
                     <a:prstGeom prst="rect">
                       <a:avLst/>
                     </a:prstGeom>
+                    <a:noFill/>
+                    <a:ln>
+                      <a:noFill/>
+                    </a:ln>
                   </pic:spPr>
                 </pic:pic>
               </a:graphicData>
@@ -26833,7 +26913,7 @@
 </file>
 
 <file path=customXml/itemProps1.xml><?xml version="1.0" encoding="utf-8"?>
-<ds:datastoreItem xmlns:ds="http://schemas.openxmlformats.org/officeDocument/2006/customXml" ds:itemID="{B501C8DC-9C1F-49DF-8148-D6F288685B6B}">
+<ds:datastoreItem xmlns:ds="http://schemas.openxmlformats.org/officeDocument/2006/customXml" ds:itemID="{78E169C0-9668-4E6E-9256-00E73BC57520}">
   <ds:schemaRefs>
     <ds:schemaRef ds:uri="http://schemas.openxmlformats.org/officeDocument/2006/bibliography"/>
   </ds:schemaRefs>

</xml_diff>

<commit_message>
Atualização dos Use Cases em toda a Documentação close #77
</commit_message>
<xml_diff>
--- a/Especificação de software/SRS e apresentação/SRS Gym Management.docx
+++ b/Especificação de software/SRS e apresentação/SRS Gym Management.docx
@@ -14,37 +14,15 @@
       <w:pPr>
         <w:pStyle w:val="Ttulo"/>
         <w:rPr>
-          <w:lang w:val="pt-PT"/>
-        </w:rPr>
-      </w:pPr>
-      <w:r>
-        <w:rPr>
-          <w:lang w:val="pt-PT"/>
-        </w:rPr>
-        <w:t xml:space="preserve">Software </w:t>
-      </w:r>
-      <w:proofErr w:type="spellStart"/>
-      <w:r>
-        <w:rPr>
-          <w:lang w:val="pt-PT"/>
-        </w:rPr>
-        <w:t>Requirements</w:t>
-      </w:r>
-      <w:proofErr w:type="spellEnd"/>
-      <w:r>
-        <w:rPr>
-          <w:lang w:val="pt-PT"/>
-        </w:rPr>
-        <w:t xml:space="preserve"> </w:t>
-      </w:r>
-      <w:proofErr w:type="spellStart"/>
-      <w:r>
-        <w:rPr>
-          <w:lang w:val="pt-PT"/>
-        </w:rPr>
-        <w:t>Specification</w:t>
-      </w:r>
-      <w:proofErr w:type="spellEnd"/>
+          <w:lang w:val="en-GB"/>
+        </w:rPr>
+      </w:pPr>
+      <w:r>
+        <w:rPr>
+          <w:lang w:val="en-GB"/>
+        </w:rPr>
+        <w:t>Software Requirements Specification</w:t>
+      </w:r>
     </w:p>
     <w:p>
       <w:pPr>
@@ -52,13 +30,13 @@
         <w:spacing w:before="0" w:after="400"/>
         <w:rPr>
           <w:sz w:val="40"/>
-          <w:lang w:val="pt-PT"/>
+          <w:lang w:val="en-GB"/>
         </w:rPr>
       </w:pPr>
       <w:r>
         <w:rPr>
           <w:sz w:val="40"/>
-          <w:lang w:val="pt-PT"/>
+          <w:lang w:val="en-GB"/>
         </w:rPr>
         <w:t>for</w:t>
       </w:r>
@@ -67,53 +45,29 @@
       <w:pPr>
         <w:pStyle w:val="Ttulo"/>
         <w:rPr>
-          <w:lang w:val="pt-PT"/>
-        </w:rPr>
-      </w:pPr>
-      <w:proofErr w:type="spellStart"/>
-      <w:r>
-        <w:rPr>
-          <w:lang w:val="pt-PT"/>
-        </w:rPr>
-        <w:t>Gym</w:t>
-      </w:r>
-      <w:proofErr w:type="spellEnd"/>
-      <w:r>
-        <w:rPr>
-          <w:lang w:val="pt-PT"/>
-        </w:rPr>
-        <w:t xml:space="preserve"> Management</w:t>
+          <w:lang w:val="en-GB"/>
+        </w:rPr>
+      </w:pPr>
+      <w:r>
+        <w:rPr>
+          <w:lang w:val="en-GB"/>
+        </w:rPr>
+        <w:t>Gym Management</w:t>
       </w:r>
     </w:p>
     <w:p>
       <w:pPr>
         <w:pStyle w:val="ByLine"/>
         <w:rPr>
-          <w:lang w:val="pt-PT"/>
-        </w:rPr>
-      </w:pPr>
-      <w:proofErr w:type="spellStart"/>
-      <w:r>
-        <w:rPr>
-          <w:lang w:val="pt-PT"/>
-        </w:rPr>
-        <w:t>Version</w:t>
-      </w:r>
-      <w:proofErr w:type="spellEnd"/>
-      <w:r>
-        <w:rPr>
-          <w:lang w:val="pt-PT"/>
-        </w:rPr>
-        <w:t xml:space="preserve"> 1.0 </w:t>
-      </w:r>
-      <w:proofErr w:type="spellStart"/>
-      <w:r>
-        <w:rPr>
-          <w:lang w:val="pt-PT"/>
-        </w:rPr>
-        <w:t>approved</w:t>
-      </w:r>
-      <w:proofErr w:type="spellEnd"/>
+          <w:lang w:val="en-GB"/>
+        </w:rPr>
+      </w:pPr>
+      <w:r>
+        <w:rPr>
+          <w:lang w:val="en-GB"/>
+        </w:rPr>
+        <w:t>Version 1.0 approved</w:t>
+      </w:r>
     </w:p>
     <w:p>
       <w:pPr>
@@ -121,40 +75,15 @@
         <w:spacing w:after="0"/>
         <w:rPr>
           <w:u w:val="single"/>
-          <w:lang w:val="pt-PT"/>
-        </w:rPr>
-      </w:pPr>
-      <w:proofErr w:type="spellStart"/>
+          <w:lang w:val="en-GB"/>
+        </w:rPr>
+      </w:pPr>
       <w:r>
         <w:rPr>
           <w:u w:val="single"/>
-          <w:lang w:val="pt-PT"/>
-        </w:rPr>
-        <w:t>Prepared</w:t>
-      </w:r>
-      <w:proofErr w:type="spellEnd"/>
-      <w:r>
-        <w:rPr>
-          <w:u w:val="single"/>
-          <w:lang w:val="pt-PT"/>
-        </w:rPr>
-        <w:t xml:space="preserve"> </w:t>
-      </w:r>
-      <w:proofErr w:type="spellStart"/>
-      <w:r>
-        <w:rPr>
-          <w:u w:val="single"/>
-          <w:lang w:val="pt-PT"/>
-        </w:rPr>
-        <w:t>by</w:t>
-      </w:r>
-      <w:proofErr w:type="spellEnd"/>
-      <w:r>
-        <w:rPr>
-          <w:u w:val="single"/>
-          <w:lang w:val="pt-PT"/>
-        </w:rPr>
-        <w:t xml:space="preserve">: </w:t>
+          <w:lang w:val="en-GB"/>
+        </w:rPr>
+        <w:t xml:space="preserve">Prepared by: </w:t>
       </w:r>
     </w:p>
     <w:p>
@@ -162,14 +91,28 @@
         <w:pStyle w:val="ByLine"/>
         <w:spacing w:after="0"/>
         <w:rPr>
-          <w:lang w:val="pt-PT"/>
-        </w:rPr>
-      </w:pPr>
-      <w:r>
-        <w:rPr>
-          <w:lang w:val="pt-PT"/>
-        </w:rPr>
-        <w:t>8160123 – Diogo Pinto</w:t>
+          <w:lang w:val="en-GB"/>
+        </w:rPr>
+      </w:pPr>
+      <w:r>
+        <w:rPr>
+          <w:lang w:val="en-GB"/>
+        </w:rPr>
+        <w:t xml:space="preserve">8160123 – </w:t>
+      </w:r>
+      <w:proofErr w:type="spellStart"/>
+      <w:r>
+        <w:rPr>
+          <w:lang w:val="en-GB"/>
+        </w:rPr>
+        <w:t>Diogo</w:t>
+      </w:r>
+      <w:proofErr w:type="spellEnd"/>
+      <w:r>
+        <w:rPr>
+          <w:lang w:val="en-GB"/>
+        </w:rPr>
+        <w:t xml:space="preserve"> Pinto</w:t>
       </w:r>
     </w:p>
     <w:p>
@@ -182,9 +125,14 @@
       </w:pPr>
       <w:r>
         <w:rPr>
-          <w:lang w:val="pt-PT"/>
+          <w:lang w:val="en-GB"/>
         </w:rPr>
         <w:tab/>
+      </w:r>
+      <w:r>
+        <w:rPr>
+          <w:lang w:val="pt-PT"/>
+        </w:rPr>
         <w:t>8160129 - Fátima Neto</w:t>
       </w:r>
     </w:p>
@@ -3765,18 +3713,16 @@
               <w:rPr>
                 <w:webHidden/>
               </w:rPr>
-            </w:r>
-            <w:r>
-              <w:rPr>
-                <w:webHidden/>
-              </w:rPr>
               <w:fldChar w:fldCharType="separate"/>
             </w:r>
             <w:r>
               <w:rPr>
-                <w:webHidden/>
-              </w:rPr>
-              <w:t>22</w:t>
+                <w:b w:val="0"/>
+                <w:bCs/>
+                <w:webHidden/>
+                <w:lang w:val="pt-PT"/>
+              </w:rPr>
+              <w:t>Erro! Marcador não definido.</w:t>
             </w:r>
             <w:r>
               <w:rPr>
@@ -6576,6 +6522,60 @@
           </w:p>
         </w:tc>
       </w:tr>
+      <w:tr>
+        <w:tc>
+          <w:tcPr>
+            <w:tcW w:w="2160" w:type="dxa"/>
+          </w:tcPr>
+          <w:p>
+            <w:pPr>
+              <w:spacing w:before="40" w:after="40"/>
+            </w:pPr>
+            <w:r>
+              <w:t>Pedro Pinheiro</w:t>
+            </w:r>
+          </w:p>
+        </w:tc>
+        <w:tc>
+          <w:tcPr>
+            <w:tcW w:w="1653" w:type="dxa"/>
+          </w:tcPr>
+          <w:p>
+            <w:pPr>
+              <w:spacing w:before="40" w:after="40"/>
+            </w:pPr>
+            <w:r>
+              <w:t>02/12/2018</w:t>
+            </w:r>
+          </w:p>
+        </w:tc>
+        <w:tc>
+          <w:tcPr>
+            <w:tcW w:w="4471" w:type="dxa"/>
+          </w:tcPr>
+          <w:p>
+            <w:pPr>
+              <w:spacing w:before="40" w:after="40"/>
+            </w:pPr>
+            <w:r>
+              <w:t>Atualizar Use Cases</w:t>
+            </w:r>
+          </w:p>
+        </w:tc>
+        <w:tc>
+          <w:tcPr>
+            <w:tcW w:w="1584" w:type="dxa"/>
+          </w:tcPr>
+          <w:p>
+            <w:pPr>
+              <w:spacing w:before="40" w:after="40"/>
+            </w:pPr>
+            <w:r>
+              <w:t>1.4</w:t>
+            </w:r>
+          </w:p>
+        </w:tc>
+      </w:tr>
     </w:tbl>
     <w:p>
       <w:pPr>
@@ -6907,64 +6907,15 @@
       <w:r>
         <w:rPr>
           <w:rStyle w:val="CitaoHTML"/>
-        </w:rPr>
-        <w:t xml:space="preserve">830-1998 — IEEE </w:t>
-      </w:r>
-      <w:proofErr w:type="spellStart"/>
+          <w:lang w:val="en-GB"/>
+        </w:rPr>
+        <w:t xml:space="preserve">830-1998 — IEEE Recommended Practice for Software Requirements Specifications. </w:t>
+      </w:r>
       <w:r>
         <w:rPr>
           <w:rStyle w:val="CitaoHTML"/>
         </w:rPr>
-        <w:t>Recommended</w:t>
-      </w:r>
-      <w:proofErr w:type="spellEnd"/>
-      <w:r>
-        <w:rPr>
-          <w:rStyle w:val="CitaoHTML"/>
-        </w:rPr>
-        <w:t xml:space="preserve"> </w:t>
-      </w:r>
-      <w:proofErr w:type="spellStart"/>
-      <w:r>
-        <w:rPr>
-          <w:rStyle w:val="CitaoHTML"/>
-        </w:rPr>
-        <w:t>Practice</w:t>
-      </w:r>
-      <w:proofErr w:type="spellEnd"/>
-      <w:r>
-        <w:rPr>
-          <w:rStyle w:val="CitaoHTML"/>
-        </w:rPr>
-        <w:t xml:space="preserve"> for Software </w:t>
-      </w:r>
-      <w:proofErr w:type="spellStart"/>
-      <w:r>
-        <w:rPr>
-          <w:rStyle w:val="CitaoHTML"/>
-        </w:rPr>
-        <w:t>Requirements</w:t>
-      </w:r>
-      <w:proofErr w:type="spellEnd"/>
-      <w:r>
-        <w:rPr>
-          <w:rStyle w:val="CitaoHTML"/>
-        </w:rPr>
-        <w:t xml:space="preserve"> </w:t>
-      </w:r>
-      <w:proofErr w:type="spellStart"/>
-      <w:r>
-        <w:rPr>
-          <w:rStyle w:val="CitaoHTML"/>
-        </w:rPr>
-        <w:t>Specifications</w:t>
-      </w:r>
-      <w:proofErr w:type="spellEnd"/>
-      <w:r>
-        <w:rPr>
-          <w:rStyle w:val="CitaoHTML"/>
-        </w:rPr>
-        <w:t>. 1998.</w:t>
+        <w:t>1998.</w:t>
       </w:r>
     </w:p>
     <w:p>
@@ -15119,7 +15070,15 @@
           <w:lang w:val="pt-PT"/>
         </w:rPr>
         <w:lastRenderedPageBreak/>
-        <w:t>Use Cases</w:t>
+        <w:t>Use Cas</w:t>
+      </w:r>
+      <w:bookmarkStart w:id="101" w:name="_GoBack"/>
+      <w:bookmarkEnd w:id="101"/>
+      <w:r>
+        <w:rPr>
+          <w:lang w:val="pt-PT"/>
+        </w:rPr>
+        <w:t>es</w:t>
       </w:r>
       <w:bookmarkEnd w:id="100"/>
       <w:proofErr w:type="gramEnd"/>
@@ -15135,18 +15094,15 @@
           <w:lang w:val="pt-PT"/>
         </w:rPr>
       </w:pPr>
-      <w:bookmarkStart w:id="101" w:name="_Toc530764224"/>
-      <w:bookmarkStart w:id="102" w:name="_Toc531276188"/>
       <w:r>
         <w:rPr>
           <w:noProof/>
-          <w:lang w:val="pt-PT"/>
         </w:rPr>
         <w:drawing>
-          <wp:inline distT="0" distB="0" distL="0" distR="0" wp14:anchorId="3DD7EED0" wp14:editId="1FF186DE">
-            <wp:extent cx="5934075" cy="5229225"/>
-            <wp:effectExtent l="0" t="0" r="9525" b="9525"/>
-            <wp:docPr id="1" name="Imagem 1"/>
+          <wp:inline distT="0" distB="0" distL="0" distR="0" wp14:anchorId="63E0C0B5" wp14:editId="07F94729">
+            <wp:extent cx="6126480" cy="4686300"/>
+            <wp:effectExtent l="0" t="0" r="7620" b="0"/>
+            <wp:docPr id="12" name="Imagem 12"/>
             <wp:cNvGraphicFramePr>
               <a:graphicFrameLocks xmlns:a="http://schemas.openxmlformats.org/drawingml/2006/main" noChangeAspect="1"/>
             </wp:cNvGraphicFramePr>
@@ -15154,13 +15110,13 @@
               <a:graphicData uri="http://schemas.openxmlformats.org/drawingml/2006/picture">
                 <pic:pic xmlns:pic="http://schemas.openxmlformats.org/drawingml/2006/picture">
                   <pic:nvPicPr>
-                    <pic:cNvPr id="1" name="Imagem 1"/>
+                    <pic:cNvPr id="0" name="Picture 1"/>
                     <pic:cNvPicPr>
                       <a:picLocks noChangeAspect="1" noChangeArrowheads="1"/>
                     </pic:cNvPicPr>
                   </pic:nvPicPr>
                   <pic:blipFill>
-                    <a:blip r:embed="rId25">
+                    <a:blip r:embed="rId25" cstate="print">
                       <a:extLst>
                         <a:ext uri="{28A0092B-C50C-407E-A947-70E740481C1C}">
                           <a14:useLocalDpi xmlns:a14="http://schemas.microsoft.com/office/drawing/2010/main" val="0"/>
@@ -15172,10 +15128,10 @@
                       <a:fillRect/>
                     </a:stretch>
                   </pic:blipFill>
-                  <pic:spPr>
+                  <pic:spPr bwMode="auto">
                     <a:xfrm>
                       <a:off x="0" y="0"/>
-                      <a:ext cx="5934075" cy="5229225"/>
+                      <a:ext cx="6126480" cy="4686300"/>
                     </a:xfrm>
                     <a:prstGeom prst="rect">
                       <a:avLst/>
@@ -15191,8 +15147,6 @@
           </wp:inline>
         </w:drawing>
       </w:r>
-      <w:bookmarkEnd w:id="101"/>
-      <w:bookmarkEnd w:id="102"/>
     </w:p>
     <w:p>
       <w:r>
@@ -15206,9 +15160,9 @@
           <w:lang w:val="pt-PT"/>
         </w:rPr>
       </w:pPr>
-      <w:bookmarkStart w:id="103" w:name="_Toc441230992"/>
-      <w:bookmarkStart w:id="104" w:name="_Toc439994688"/>
-      <w:bookmarkStart w:id="105" w:name="_Toc531276189"/>
+      <w:bookmarkStart w:id="102" w:name="_Toc441230992"/>
+      <w:bookmarkStart w:id="103" w:name="_Toc439994688"/>
+      <w:bookmarkStart w:id="104" w:name="_Toc531276189"/>
       <w:proofErr w:type="gramStart"/>
       <w:r>
         <w:rPr>
@@ -15224,9 +15178,9 @@
         </w:rPr>
         <w:t xml:space="preserve"> 1</w:t>
       </w:r>
+      <w:bookmarkEnd w:id="102"/>
       <w:bookmarkEnd w:id="103"/>
       <w:bookmarkEnd w:id="104"/>
-      <w:bookmarkEnd w:id="105"/>
     </w:p>
     <w:tbl>
       <w:tblPr>
@@ -15600,9 +15554,9 @@
           <w:lang w:val="pt-PT"/>
         </w:rPr>
       </w:pPr>
-      <w:bookmarkStart w:id="106" w:name="_Toc439994689"/>
-      <w:bookmarkStart w:id="107" w:name="_Toc441230993"/>
-      <w:bookmarkStart w:id="108" w:name="_Toc531276190"/>
+      <w:bookmarkStart w:id="105" w:name="_Toc439994689"/>
+      <w:bookmarkStart w:id="106" w:name="_Toc441230993"/>
+      <w:bookmarkStart w:id="107" w:name="_Toc531276190"/>
       <w:proofErr w:type="gramStart"/>
       <w:r>
         <w:rPr>
@@ -15617,15 +15571,15 @@
         </w:rPr>
         <w:t xml:space="preserve"> </w:t>
       </w:r>
+      <w:bookmarkEnd w:id="105"/>
       <w:bookmarkEnd w:id="106"/>
+      <w:r>
+        <w:rPr>
+          <w:lang w:val="pt-PT"/>
+        </w:rPr>
+        <w:t>2</w:t>
+      </w:r>
       <w:bookmarkEnd w:id="107"/>
-      <w:r>
-        <w:rPr>
-          <w:lang w:val="pt-PT"/>
-        </w:rPr>
-        <w:t>2</w:t>
-      </w:r>
-      <w:bookmarkEnd w:id="108"/>
     </w:p>
     <w:tbl>
       <w:tblPr>
@@ -15993,7 +15947,7 @@
           <w:lang w:val="pt-PT"/>
         </w:rPr>
       </w:pPr>
-      <w:bookmarkStart w:id="109" w:name="_Toc531276191"/>
+      <w:bookmarkStart w:id="108" w:name="_Toc531276191"/>
       <w:proofErr w:type="gramStart"/>
       <w:r>
         <w:rPr>
@@ -16009,7 +15963,7 @@
         </w:rPr>
         <w:t xml:space="preserve"> 3</w:t>
       </w:r>
-      <w:bookmarkEnd w:id="109"/>
+      <w:bookmarkEnd w:id="108"/>
     </w:p>
     <w:tbl>
       <w:tblPr>
@@ -16369,7 +16323,7 @@
           <w:lang w:val="pt-PT"/>
         </w:rPr>
       </w:pPr>
-      <w:bookmarkStart w:id="110" w:name="_Toc531276192"/>
+      <w:bookmarkStart w:id="109" w:name="_Toc531276192"/>
       <w:proofErr w:type="gramStart"/>
       <w:r>
         <w:rPr>
@@ -16384,7 +16338,7 @@
         </w:rPr>
         <w:t xml:space="preserve"> 4</w:t>
       </w:r>
-      <w:bookmarkEnd w:id="110"/>
+      <w:bookmarkEnd w:id="109"/>
     </w:p>
     <w:tbl>
       <w:tblPr>
@@ -16763,7 +16717,7 @@
           <w:lang w:val="pt-PT"/>
         </w:rPr>
       </w:pPr>
-      <w:bookmarkStart w:id="111" w:name="_Toc531276193"/>
+      <w:bookmarkStart w:id="110" w:name="_Toc531276193"/>
       <w:proofErr w:type="gramStart"/>
       <w:r>
         <w:rPr>
@@ -16779,7 +16733,7 @@
         </w:rPr>
         <w:t xml:space="preserve"> 5</w:t>
       </w:r>
-      <w:bookmarkEnd w:id="111"/>
+      <w:bookmarkEnd w:id="110"/>
     </w:p>
     <w:tbl>
       <w:tblPr>
@@ -17153,7 +17107,7 @@
           <w:lang w:val="pt-PT"/>
         </w:rPr>
       </w:pPr>
-      <w:bookmarkStart w:id="112" w:name="_Toc531276194"/>
+      <w:bookmarkStart w:id="111" w:name="_Toc531276194"/>
       <w:proofErr w:type="gramStart"/>
       <w:r>
         <w:rPr>
@@ -17168,7 +17122,7 @@
         </w:rPr>
         <w:t xml:space="preserve"> 6</w:t>
       </w:r>
-      <w:bookmarkEnd w:id="112"/>
+      <w:bookmarkEnd w:id="111"/>
     </w:p>
     <w:tbl>
       <w:tblPr>
@@ -17533,7 +17487,7 @@
           <w:lang w:val="pt-PT"/>
         </w:rPr>
       </w:pPr>
-      <w:bookmarkStart w:id="113" w:name="_Toc531276195"/>
+      <w:bookmarkStart w:id="112" w:name="_Toc531276195"/>
       <w:proofErr w:type="gramStart"/>
       <w:r>
         <w:rPr>
@@ -17549,7 +17503,7 @@
         </w:rPr>
         <w:t xml:space="preserve"> 7</w:t>
       </w:r>
-      <w:bookmarkEnd w:id="113"/>
+      <w:bookmarkEnd w:id="112"/>
     </w:p>
     <w:tbl>
       <w:tblPr>
@@ -17935,7 +17889,7 @@
           <w:lang w:val="pt-PT"/>
         </w:rPr>
       </w:pPr>
-      <w:bookmarkStart w:id="114" w:name="_Toc531276196"/>
+      <w:bookmarkStart w:id="113" w:name="_Toc531276196"/>
       <w:proofErr w:type="gramStart"/>
       <w:r>
         <w:rPr>
@@ -17950,7 +17904,7 @@
         </w:rPr>
         <w:t xml:space="preserve"> 8</w:t>
       </w:r>
-      <w:bookmarkEnd w:id="114"/>
+      <w:bookmarkEnd w:id="113"/>
     </w:p>
     <w:tbl>
       <w:tblPr>
@@ -18323,7 +18277,7 @@
           <w:lang w:val="pt-PT"/>
         </w:rPr>
       </w:pPr>
-      <w:bookmarkStart w:id="115" w:name="_Toc531276197"/>
+      <w:bookmarkStart w:id="114" w:name="_Toc531276197"/>
       <w:proofErr w:type="gramStart"/>
       <w:r>
         <w:rPr>
@@ -18339,7 +18293,7 @@
         </w:rPr>
         <w:t xml:space="preserve"> 9</w:t>
       </w:r>
-      <w:bookmarkEnd w:id="115"/>
+      <w:bookmarkEnd w:id="114"/>
     </w:p>
     <w:tbl>
       <w:tblPr>
@@ -18725,7 +18679,7 @@
           <w:lang w:val="pt-PT"/>
         </w:rPr>
       </w:pPr>
-      <w:bookmarkStart w:id="116" w:name="_Toc531276198"/>
+      <w:bookmarkStart w:id="115" w:name="_Toc531276198"/>
       <w:proofErr w:type="gramStart"/>
       <w:r>
         <w:rPr>
@@ -18740,7 +18694,7 @@
         </w:rPr>
         <w:t xml:space="preserve"> 10</w:t>
       </w:r>
-      <w:bookmarkEnd w:id="116"/>
+      <w:bookmarkEnd w:id="115"/>
     </w:p>
     <w:tbl>
       <w:tblPr>
@@ -19105,7 +19059,7 @@
           <w:lang w:val="pt-PT"/>
         </w:rPr>
       </w:pPr>
-      <w:bookmarkStart w:id="117" w:name="_Toc531276199"/>
+      <w:bookmarkStart w:id="116" w:name="_Toc531276199"/>
       <w:proofErr w:type="gramStart"/>
       <w:r>
         <w:rPr>
@@ -19121,7 +19075,7 @@
         </w:rPr>
         <w:t xml:space="preserve"> 11</w:t>
       </w:r>
-      <w:bookmarkEnd w:id="117"/>
+      <w:bookmarkEnd w:id="116"/>
     </w:p>
     <w:tbl>
       <w:tblPr>
@@ -19481,7 +19435,7 @@
           <w:lang w:val="pt-PT"/>
         </w:rPr>
       </w:pPr>
-      <w:bookmarkStart w:id="118" w:name="_Toc531276200"/>
+      <w:bookmarkStart w:id="117" w:name="_Toc531276200"/>
       <w:proofErr w:type="gramStart"/>
       <w:r>
         <w:rPr>
@@ -19502,7 +19456,7 @@
         </w:rPr>
         <w:t>2</w:t>
       </w:r>
-      <w:bookmarkEnd w:id="118"/>
+      <w:bookmarkEnd w:id="117"/>
     </w:p>
     <w:tbl>
       <w:tblPr>
@@ -19881,7 +19835,7 @@
           <w:lang w:val="pt-PT"/>
         </w:rPr>
       </w:pPr>
-      <w:bookmarkStart w:id="119" w:name="_Toc531276201"/>
+      <w:bookmarkStart w:id="118" w:name="_Toc531276201"/>
       <w:proofErr w:type="gramStart"/>
       <w:r>
         <w:rPr>
@@ -19903,7 +19857,7 @@
         </w:rPr>
         <w:t>3</w:t>
       </w:r>
-      <w:bookmarkEnd w:id="119"/>
+      <w:bookmarkEnd w:id="118"/>
     </w:p>
     <w:tbl>
       <w:tblPr>
@@ -19944,7 +19898,7 @@
                 <w:color w:val="FFFFFF"/>
               </w:rPr>
             </w:pPr>
-            <w:bookmarkStart w:id="120" w:name="_Hlk529618911"/>
+            <w:bookmarkStart w:id="119" w:name="_Hlk529618911"/>
             <w:r>
               <w:rPr>
                 <w:rFonts w:ascii="Arial" w:hAnsi="Arial" w:cs="Arial"/>
@@ -19988,7 +19942,7 @@
           </w:p>
         </w:tc>
       </w:tr>
-      <w:bookmarkEnd w:id="120"/>
+      <w:bookmarkEnd w:id="119"/>
       <w:tr>
         <w:tc>
           <w:tcPr>
@@ -20292,7 +20246,7 @@
           <w:lang w:val="pt-PT"/>
         </w:rPr>
       </w:pPr>
-      <w:bookmarkStart w:id="121" w:name="_Toc531276202"/>
+      <w:bookmarkStart w:id="120" w:name="_Toc531276202"/>
       <w:proofErr w:type="gramStart"/>
       <w:r>
         <w:rPr>
@@ -20313,7 +20267,7 @@
         </w:rPr>
         <w:t>4</w:t>
       </w:r>
-      <w:bookmarkEnd w:id="121"/>
+      <w:bookmarkEnd w:id="120"/>
     </w:p>
     <w:tbl>
       <w:tblPr>
@@ -20718,7 +20672,7 @@
           <w:lang w:val="pt-PT"/>
         </w:rPr>
       </w:pPr>
-      <w:bookmarkStart w:id="122" w:name="_Toc531276203"/>
+      <w:bookmarkStart w:id="121" w:name="_Toc531276203"/>
       <w:proofErr w:type="gramStart"/>
       <w:r>
         <w:rPr>
@@ -20740,7 +20694,7 @@
         </w:rPr>
         <w:t>5</w:t>
       </w:r>
-      <w:bookmarkEnd w:id="122"/>
+      <w:bookmarkEnd w:id="121"/>
     </w:p>
     <w:tbl>
       <w:tblPr>
@@ -21140,7 +21094,7 @@
           <w:lang w:val="pt-PT"/>
         </w:rPr>
       </w:pPr>
-      <w:bookmarkStart w:id="123" w:name="_Toc531276204"/>
+      <w:bookmarkStart w:id="122" w:name="_Toc531276204"/>
       <w:proofErr w:type="gramStart"/>
       <w:r>
         <w:rPr>
@@ -21161,7 +21115,7 @@
         </w:rPr>
         <w:t>6</w:t>
       </w:r>
-      <w:bookmarkEnd w:id="123"/>
+      <w:bookmarkEnd w:id="122"/>
     </w:p>
     <w:tbl>
       <w:tblPr>
@@ -21526,9 +21480,9 @@
           <w:lang w:val="pt-PT"/>
         </w:rPr>
       </w:pPr>
-      <w:bookmarkStart w:id="124" w:name="_Toc441230994"/>
-      <w:bookmarkStart w:id="125" w:name="_Toc531276205"/>
-      <w:bookmarkStart w:id="126" w:name="_Toc439994690"/>
+      <w:bookmarkStart w:id="123" w:name="_Toc441230994"/>
+      <w:bookmarkStart w:id="124" w:name="_Toc531276205"/>
+      <w:bookmarkStart w:id="125" w:name="_Toc439994690"/>
       <w:proofErr w:type="spellStart"/>
       <w:r>
         <w:rPr>
@@ -21565,35 +21519,35 @@
         </w:rPr>
         <w:t>Requirements</w:t>
       </w:r>
+      <w:bookmarkEnd w:id="123"/>
       <w:bookmarkEnd w:id="124"/>
+      <w:proofErr w:type="spellEnd"/>
+    </w:p>
+    <w:p>
+      <w:pPr>
+        <w:pStyle w:val="Ttulo2"/>
+        <w:rPr>
+          <w:lang w:val="pt-PT"/>
+        </w:rPr>
+      </w:pPr>
+      <w:bookmarkStart w:id="126" w:name="_Toc441230995"/>
+      <w:bookmarkStart w:id="127" w:name="_Toc531276206"/>
+      <w:r>
+        <w:rPr>
+          <w:lang w:val="pt-PT"/>
+        </w:rPr>
+        <w:t xml:space="preserve">Performance </w:t>
+      </w:r>
+      <w:proofErr w:type="spellStart"/>
+      <w:r>
+        <w:rPr>
+          <w:lang w:val="pt-PT"/>
+        </w:rPr>
+        <w:t>Requirements</w:t>
+      </w:r>
       <w:bookmarkEnd w:id="125"/>
-      <w:proofErr w:type="spellEnd"/>
-    </w:p>
-    <w:p>
-      <w:pPr>
-        <w:pStyle w:val="Ttulo2"/>
-        <w:rPr>
-          <w:lang w:val="pt-PT"/>
-        </w:rPr>
-      </w:pPr>
-      <w:bookmarkStart w:id="127" w:name="_Toc441230995"/>
-      <w:bookmarkStart w:id="128" w:name="_Toc531276206"/>
-      <w:r>
-        <w:rPr>
-          <w:lang w:val="pt-PT"/>
-        </w:rPr>
-        <w:t xml:space="preserve">Performance </w:t>
-      </w:r>
-      <w:proofErr w:type="spellStart"/>
-      <w:r>
-        <w:rPr>
-          <w:lang w:val="pt-PT"/>
-        </w:rPr>
-        <w:t>Requirements</w:t>
-      </w:r>
       <w:bookmarkEnd w:id="126"/>
       <w:bookmarkEnd w:id="127"/>
-      <w:bookmarkEnd w:id="128"/>
       <w:proofErr w:type="spellEnd"/>
     </w:p>
     <w:p>
@@ -21612,10 +21566,10 @@
           <w:lang w:val="pt-PT"/>
         </w:rPr>
       </w:pPr>
-      <w:bookmarkStart w:id="129" w:name="_Toc529205749"/>
-      <w:bookmarkStart w:id="130" w:name="_Toc531276207"/>
-      <w:bookmarkStart w:id="131" w:name="_Toc441230996"/>
-      <w:bookmarkStart w:id="132" w:name="_Toc439994691"/>
+      <w:bookmarkStart w:id="128" w:name="_Toc529205749"/>
+      <w:bookmarkStart w:id="129" w:name="_Toc531276207"/>
+      <w:bookmarkStart w:id="130" w:name="_Toc441230996"/>
+      <w:bookmarkStart w:id="131" w:name="_Toc439994691"/>
       <w:r>
         <w:rPr>
           <w:rFonts w:ascii="Arial" w:hAnsi="Arial" w:cs="Arial"/>
@@ -21625,8 +21579,8 @@
         </w:rPr>
         <w:t>Tempo de resposta</w:t>
       </w:r>
+      <w:bookmarkEnd w:id="128"/>
       <w:bookmarkEnd w:id="129"/>
-      <w:bookmarkEnd w:id="130"/>
     </w:p>
     <w:p>
       <w:pPr>
@@ -21827,7 +21781,7 @@
           <w:lang w:val="pt-PT"/>
         </w:rPr>
       </w:pPr>
-      <w:bookmarkStart w:id="133" w:name="_Toc531276208"/>
+      <w:bookmarkStart w:id="132" w:name="_Toc531276208"/>
       <w:proofErr w:type="spellStart"/>
       <w:r>
         <w:rPr>
@@ -21849,70 +21803,70 @@
         </w:rPr>
         <w:t>Requirements</w:t>
       </w:r>
+      <w:bookmarkEnd w:id="130"/>
       <w:bookmarkEnd w:id="131"/>
       <w:bookmarkEnd w:id="132"/>
+      <w:proofErr w:type="spellEnd"/>
+    </w:p>
+    <w:p>
+      <w:pPr>
+        <w:pStyle w:val="template"/>
+        <w:rPr>
+          <w:i w:val="0"/>
+          <w:lang w:val="pt-PT"/>
+        </w:rPr>
+      </w:pPr>
+      <w:r>
+        <w:rPr>
+          <w:i w:val="0"/>
+          <w:lang w:val="pt-PT"/>
+        </w:rPr>
+        <w:t>Não aplicável neste momento.</w:t>
+      </w:r>
+    </w:p>
+    <w:p>
+      <w:pPr>
+        <w:pStyle w:val="template"/>
+        <w:rPr>
+          <w:i w:val="0"/>
+          <w:lang w:val="pt-PT"/>
+        </w:rPr>
+      </w:pPr>
+    </w:p>
+    <w:p>
+      <w:pPr>
+        <w:pStyle w:val="Ttulo2"/>
+        <w:rPr>
+          <w:lang w:val="pt-PT"/>
+        </w:rPr>
+      </w:pPr>
+      <w:bookmarkStart w:id="133" w:name="_Toc439994692"/>
+      <w:bookmarkStart w:id="134" w:name="_Toc441230997"/>
+      <w:bookmarkStart w:id="135" w:name="_Toc531276209"/>
+      <w:proofErr w:type="spellStart"/>
+      <w:r>
+        <w:rPr>
+          <w:lang w:val="pt-PT"/>
+        </w:rPr>
+        <w:t>Security</w:t>
+      </w:r>
+      <w:proofErr w:type="spellEnd"/>
+      <w:r>
+        <w:rPr>
+          <w:lang w:val="pt-PT"/>
+        </w:rPr>
+        <w:t xml:space="preserve"> </w:t>
+      </w:r>
+      <w:proofErr w:type="spellStart"/>
+      <w:r>
+        <w:rPr>
+          <w:lang w:val="pt-PT"/>
+        </w:rPr>
+        <w:t>Requirements</w:t>
+      </w:r>
       <w:bookmarkEnd w:id="133"/>
-      <w:proofErr w:type="spellEnd"/>
-    </w:p>
-    <w:p>
-      <w:pPr>
-        <w:pStyle w:val="template"/>
-        <w:rPr>
-          <w:i w:val="0"/>
-          <w:lang w:val="pt-PT"/>
-        </w:rPr>
-      </w:pPr>
-      <w:r>
-        <w:rPr>
-          <w:i w:val="0"/>
-          <w:lang w:val="pt-PT"/>
-        </w:rPr>
-        <w:t>Não aplicável neste momento.</w:t>
-      </w:r>
-    </w:p>
-    <w:p>
-      <w:pPr>
-        <w:pStyle w:val="template"/>
-        <w:rPr>
-          <w:i w:val="0"/>
-          <w:lang w:val="pt-PT"/>
-        </w:rPr>
-      </w:pPr>
-    </w:p>
-    <w:p>
-      <w:pPr>
-        <w:pStyle w:val="Ttulo2"/>
-        <w:rPr>
-          <w:lang w:val="pt-PT"/>
-        </w:rPr>
-      </w:pPr>
-      <w:bookmarkStart w:id="134" w:name="_Toc439994692"/>
-      <w:bookmarkStart w:id="135" w:name="_Toc441230997"/>
-      <w:bookmarkStart w:id="136" w:name="_Toc531276209"/>
-      <w:proofErr w:type="spellStart"/>
-      <w:r>
-        <w:rPr>
-          <w:lang w:val="pt-PT"/>
-        </w:rPr>
-        <w:t>Security</w:t>
-      </w:r>
-      <w:proofErr w:type="spellEnd"/>
-      <w:r>
-        <w:rPr>
-          <w:lang w:val="pt-PT"/>
-        </w:rPr>
-        <w:t xml:space="preserve"> </w:t>
-      </w:r>
-      <w:proofErr w:type="spellStart"/>
-      <w:r>
-        <w:rPr>
-          <w:lang w:val="pt-PT"/>
-        </w:rPr>
-        <w:t>Requirements</w:t>
-      </w:r>
       <w:bookmarkEnd w:id="134"/>
       <w:bookmarkEnd w:id="135"/>
-      <w:bookmarkEnd w:id="136"/>
       <w:proofErr w:type="spellEnd"/>
     </w:p>
     <w:p>
@@ -21928,18 +21882,18 @@
           <w:lang w:val="pt-PT"/>
         </w:rPr>
       </w:pPr>
-      <w:bookmarkStart w:id="137" w:name="_Toc529205750"/>
-      <w:bookmarkStart w:id="138" w:name="_Toc531276210"/>
-      <w:bookmarkStart w:id="139" w:name="_Toc441230998"/>
-      <w:bookmarkStart w:id="140" w:name="_Toc439994693"/>
+      <w:bookmarkStart w:id="136" w:name="_Toc529205750"/>
+      <w:bookmarkStart w:id="137" w:name="_Toc531276210"/>
+      <w:bookmarkStart w:id="138" w:name="_Toc441230998"/>
+      <w:bookmarkStart w:id="139" w:name="_Toc439994693"/>
       <w:r>
         <w:rPr>
           <w:lang w:val="pt-PT"/>
         </w:rPr>
         <w:t>Segurança de informação</w:t>
       </w:r>
+      <w:bookmarkEnd w:id="136"/>
       <w:bookmarkEnd w:id="137"/>
-      <w:bookmarkEnd w:id="138"/>
     </w:p>
     <w:p>
       <w:pPr>
@@ -22119,7 +22073,7 @@
           <w:lang w:val="pt-PT"/>
         </w:rPr>
       </w:pPr>
-      <w:bookmarkStart w:id="141" w:name="_Toc531276211"/>
+      <w:bookmarkStart w:id="140" w:name="_Toc531276211"/>
       <w:r>
         <w:rPr>
           <w:lang w:val="pt-PT"/>
@@ -22148,9 +22102,9 @@
         </w:rPr>
         <w:t>Attributes</w:t>
       </w:r>
+      <w:bookmarkEnd w:id="138"/>
       <w:bookmarkEnd w:id="139"/>
       <w:bookmarkEnd w:id="140"/>
-      <w:bookmarkEnd w:id="141"/>
       <w:proofErr w:type="spellEnd"/>
     </w:p>
     <w:p>
@@ -22169,8 +22123,8 @@
           <w:lang w:val="pt-PT"/>
         </w:rPr>
       </w:pPr>
-      <w:bookmarkStart w:id="142" w:name="_Toc529205748"/>
-      <w:bookmarkStart w:id="143" w:name="_Toc531276212"/>
+      <w:bookmarkStart w:id="141" w:name="_Toc529205748"/>
+      <w:bookmarkStart w:id="142" w:name="_Toc531276212"/>
       <w:r>
         <w:rPr>
           <w:rFonts w:ascii="Arial" w:hAnsi="Arial" w:cs="Arial"/>
@@ -22180,8 +22134,8 @@
         </w:rPr>
         <w:t>Responsividade</w:t>
       </w:r>
+      <w:bookmarkEnd w:id="141"/>
       <w:bookmarkEnd w:id="142"/>
-      <w:bookmarkEnd w:id="143"/>
     </w:p>
     <w:p>
       <w:pPr>
@@ -22356,8 +22310,8 @@
           <w:lang w:val="pt-PT"/>
         </w:rPr>
       </w:pPr>
-      <w:bookmarkStart w:id="144" w:name="_Toc529205751"/>
-      <w:bookmarkStart w:id="145" w:name="_Toc531276213"/>
+      <w:bookmarkStart w:id="143" w:name="_Toc529205751"/>
+      <w:bookmarkStart w:id="144" w:name="_Toc531276213"/>
       <w:r>
         <w:rPr>
           <w:rFonts w:ascii="Arial" w:hAnsi="Arial" w:cs="Arial"/>
@@ -22367,8 +22321,8 @@
         </w:rPr>
         <w:t>Disponibilidade</w:t>
       </w:r>
+      <w:bookmarkEnd w:id="143"/>
       <w:bookmarkEnd w:id="144"/>
-      <w:bookmarkEnd w:id="145"/>
     </w:p>
     <w:p>
       <w:pPr>
@@ -22554,8 +22508,8 @@
           <w:lang w:val="pt-PT"/>
         </w:rPr>
       </w:pPr>
-      <w:bookmarkStart w:id="146" w:name="_Toc529205752"/>
-      <w:bookmarkStart w:id="147" w:name="_Toc531276214"/>
+      <w:bookmarkStart w:id="145" w:name="_Toc529205752"/>
+      <w:bookmarkStart w:id="146" w:name="_Toc531276214"/>
       <w:r>
         <w:rPr>
           <w:rFonts w:ascii="Arial" w:hAnsi="Arial" w:cs="Arial"/>
@@ -22565,8 +22519,8 @@
         </w:rPr>
         <w:t>Atualização</w:t>
       </w:r>
+      <w:bookmarkEnd w:id="145"/>
       <w:bookmarkEnd w:id="146"/>
-      <w:bookmarkEnd w:id="147"/>
     </w:p>
     <w:p>
       <w:pPr>
@@ -22724,9 +22678,9 @@
           <w:lang w:val="pt-PT"/>
         </w:rPr>
       </w:pPr>
-      <w:bookmarkStart w:id="148" w:name="_Toc439994694"/>
-      <w:bookmarkStart w:id="149" w:name="_Toc441230999"/>
-      <w:bookmarkStart w:id="150" w:name="_Toc531276215"/>
+      <w:bookmarkStart w:id="147" w:name="_Toc439994694"/>
+      <w:bookmarkStart w:id="148" w:name="_Toc441230999"/>
+      <w:bookmarkStart w:id="149" w:name="_Toc531276215"/>
       <w:proofErr w:type="gramStart"/>
       <w:r>
         <w:rPr>
@@ -22735,9 +22689,9 @@
         <w:lastRenderedPageBreak/>
         <w:t>Business Rules</w:t>
       </w:r>
+      <w:bookmarkEnd w:id="147"/>
       <w:bookmarkEnd w:id="148"/>
       <w:bookmarkEnd w:id="149"/>
-      <w:bookmarkEnd w:id="150"/>
       <w:proofErr w:type="gramEnd"/>
     </w:p>
     <w:p>
@@ -22817,9 +22771,9 @@
           <w:lang w:val="pt-PT"/>
         </w:rPr>
       </w:pPr>
-      <w:bookmarkStart w:id="151" w:name="_Toc441231000"/>
-      <w:bookmarkStart w:id="152" w:name="_Toc439994695"/>
-      <w:bookmarkStart w:id="153" w:name="_Toc531276216"/>
+      <w:bookmarkStart w:id="150" w:name="_Toc441231000"/>
+      <w:bookmarkStart w:id="151" w:name="_Toc439994695"/>
+      <w:bookmarkStart w:id="152" w:name="_Toc531276216"/>
       <w:proofErr w:type="spellStart"/>
       <w:r>
         <w:rPr>
@@ -22841,59 +22795,59 @@
         </w:rPr>
         <w:t>Requirements</w:t>
       </w:r>
+      <w:bookmarkEnd w:id="150"/>
       <w:bookmarkEnd w:id="151"/>
       <w:bookmarkEnd w:id="152"/>
+      <w:proofErr w:type="spellEnd"/>
+    </w:p>
+    <w:p>
+      <w:pPr>
+        <w:pStyle w:val="template"/>
+        <w:rPr>
+          <w:i w:val="0"/>
+          <w:lang w:val="pt-PT"/>
+        </w:rPr>
+      </w:pPr>
+      <w:r>
+        <w:rPr>
+          <w:i w:val="0"/>
+          <w:lang w:val="pt-PT"/>
+        </w:rPr>
+        <w:t>Não aplicável neste momento.</w:t>
+      </w:r>
+    </w:p>
+    <w:p>
+      <w:pPr>
+        <w:pStyle w:val="TOCEntry"/>
+        <w:rPr>
+          <w:lang w:val="pt-PT"/>
+        </w:rPr>
+      </w:pPr>
+      <w:bookmarkStart w:id="153" w:name="_Toc441231001"/>
+      <w:bookmarkStart w:id="154" w:name="_Toc439994696"/>
+      <w:proofErr w:type="spellStart"/>
+      <w:r>
+        <w:rPr>
+          <w:lang w:val="pt-PT"/>
+        </w:rPr>
+        <w:t>Appendix</w:t>
+      </w:r>
+      <w:proofErr w:type="spellEnd"/>
+      <w:r>
+        <w:rPr>
+          <w:lang w:val="pt-PT"/>
+        </w:rPr>
+        <w:t xml:space="preserve"> A: </w:t>
+      </w:r>
+      <w:proofErr w:type="spellStart"/>
+      <w:r>
+        <w:rPr>
+          <w:lang w:val="pt-PT"/>
+        </w:rPr>
+        <w:t>Glossary</w:t>
+      </w:r>
       <w:bookmarkEnd w:id="153"/>
-      <w:proofErr w:type="spellEnd"/>
-    </w:p>
-    <w:p>
-      <w:pPr>
-        <w:pStyle w:val="template"/>
-        <w:rPr>
-          <w:i w:val="0"/>
-          <w:lang w:val="pt-PT"/>
-        </w:rPr>
-      </w:pPr>
-      <w:r>
-        <w:rPr>
-          <w:i w:val="0"/>
-          <w:lang w:val="pt-PT"/>
-        </w:rPr>
-        <w:t>Não aplicável neste momento.</w:t>
-      </w:r>
-    </w:p>
-    <w:p>
-      <w:pPr>
-        <w:pStyle w:val="TOCEntry"/>
-        <w:rPr>
-          <w:lang w:val="pt-PT"/>
-        </w:rPr>
-      </w:pPr>
-      <w:bookmarkStart w:id="154" w:name="_Toc441231001"/>
-      <w:bookmarkStart w:id="155" w:name="_Toc439994696"/>
-      <w:proofErr w:type="spellStart"/>
-      <w:r>
-        <w:rPr>
-          <w:lang w:val="pt-PT"/>
-        </w:rPr>
-        <w:t>Appendix</w:t>
-      </w:r>
-      <w:proofErr w:type="spellEnd"/>
-      <w:r>
-        <w:rPr>
-          <w:lang w:val="pt-PT"/>
-        </w:rPr>
-        <w:t xml:space="preserve"> A: </w:t>
-      </w:r>
-      <w:proofErr w:type="spellStart"/>
-      <w:r>
-        <w:rPr>
-          <w:lang w:val="pt-PT"/>
-        </w:rPr>
-        <w:t>Glossary</w:t>
-      </w:r>
       <w:bookmarkEnd w:id="154"/>
-      <w:bookmarkEnd w:id="155"/>
       <w:proofErr w:type="spellEnd"/>
     </w:p>
     <w:tbl>
@@ -23370,8 +23324,8 @@
           <w:lang w:val="pt-PT"/>
         </w:rPr>
       </w:pPr>
-      <w:bookmarkStart w:id="156" w:name="_Toc441231002"/>
-      <w:bookmarkStart w:id="157" w:name="_Toc439994697"/>
+      <w:bookmarkStart w:id="155" w:name="_Toc441231002"/>
+      <w:bookmarkStart w:id="156" w:name="_Toc439994697"/>
       <w:proofErr w:type="spellStart"/>
       <w:r>
         <w:rPr>
@@ -23408,8 +23362,8 @@
         </w:rPr>
         <w:t>Models</w:t>
       </w:r>
+      <w:bookmarkEnd w:id="155"/>
       <w:bookmarkEnd w:id="156"/>
-      <w:bookmarkEnd w:id="157"/>
       <w:proofErr w:type="spellEnd"/>
     </w:p>
     <w:p>
@@ -23436,7 +23390,6 @@
           <w:lang w:val="pt-PT"/>
         </w:rPr>
       </w:pPr>
-      <w:bookmarkStart w:id="158" w:name="_GoBack"/>
       <w:r>
         <w:rPr>
           <w:noProof/>
@@ -23492,7 +23445,6 @@
         </w:drawing>
       </w:r>
     </w:p>
-    <w:bookmarkEnd w:id="158"/>
     <w:p>
       <w:pPr>
         <w:pStyle w:val="TOCEntry"/>
@@ -24193,73 +24145,57 @@
       <w:pPr>
         <w:pStyle w:val="Legenda"/>
         <w:spacing w:line="240" w:lineRule="auto"/>
-      </w:pPr>
-      <w:r>
-        <w:t>Registar novo cliente</w:t>
-      </w:r>
-    </w:p>
-    <w:p/>
+        <w:rPr>
+          <w:lang w:val="en-GB"/>
+        </w:rPr>
+      </w:pPr>
+      <w:proofErr w:type="spellStart"/>
+      <w:r>
+        <w:rPr>
+          <w:lang w:val="en-GB"/>
+        </w:rPr>
+        <w:t>Registar</w:t>
+      </w:r>
+      <w:proofErr w:type="spellEnd"/>
+      <w:r>
+        <w:rPr>
+          <w:lang w:val="en-GB"/>
+        </w:rPr>
+        <w:t xml:space="preserve"> novo </w:t>
+      </w:r>
+      <w:proofErr w:type="spellStart"/>
+      <w:r>
+        <w:rPr>
+          <w:lang w:val="en-GB"/>
+        </w:rPr>
+        <w:t>cliente</w:t>
+      </w:r>
+      <w:proofErr w:type="spellEnd"/>
+    </w:p>
+    <w:p>
+      <w:pPr>
+        <w:rPr>
+          <w:lang w:val="en-GB"/>
+        </w:rPr>
+      </w:pPr>
+    </w:p>
     <w:p>
       <w:pPr>
         <w:pStyle w:val="TOCEntry"/>
         <w:rPr>
-          <w:lang w:val="pt-PT"/>
-        </w:rPr>
-      </w:pPr>
-      <w:bookmarkStart w:id="159" w:name="_Toc441231003"/>
-      <w:bookmarkStart w:id="160" w:name="_Toc439994698"/>
-      <w:proofErr w:type="spellStart"/>
-      <w:r>
-        <w:rPr>
-          <w:lang w:val="pt-PT"/>
-        </w:rPr>
-        <w:t>Appendix</w:t>
-      </w:r>
-      <w:proofErr w:type="spellEnd"/>
-      <w:r>
-        <w:rPr>
-          <w:lang w:val="pt-PT"/>
-        </w:rPr>
-        <w:t xml:space="preserve"> C: To </w:t>
-      </w:r>
-      <w:proofErr w:type="spellStart"/>
-      <w:r>
-        <w:rPr>
-          <w:lang w:val="pt-PT"/>
-        </w:rPr>
-        <w:t>Be</w:t>
-      </w:r>
-      <w:proofErr w:type="spellEnd"/>
-      <w:r>
-        <w:rPr>
-          <w:lang w:val="pt-PT"/>
-        </w:rPr>
-        <w:t xml:space="preserve"> </w:t>
-      </w:r>
-      <w:proofErr w:type="spellStart"/>
-      <w:r>
-        <w:rPr>
-          <w:lang w:val="pt-PT"/>
-        </w:rPr>
-        <w:t>Determined</w:t>
-      </w:r>
-      <w:proofErr w:type="spellEnd"/>
-      <w:r>
-        <w:rPr>
-          <w:lang w:val="pt-PT"/>
-        </w:rPr>
-        <w:t xml:space="preserve"> </w:t>
-      </w:r>
-      <w:proofErr w:type="spellStart"/>
-      <w:r>
-        <w:rPr>
-          <w:lang w:val="pt-PT"/>
-        </w:rPr>
-        <w:t>List</w:t>
-      </w:r>
-      <w:bookmarkEnd w:id="159"/>
-      <w:bookmarkEnd w:id="160"/>
-      <w:proofErr w:type="spellEnd"/>
+          <w:lang w:val="en-GB"/>
+        </w:rPr>
+      </w:pPr>
+      <w:bookmarkStart w:id="157" w:name="_Toc441231003"/>
+      <w:bookmarkStart w:id="158" w:name="_Toc439994698"/>
+      <w:r>
+        <w:rPr>
+          <w:lang w:val="en-GB"/>
+        </w:rPr>
+        <w:t>Appendix C: To Be Determined List</w:t>
+      </w:r>
+      <w:bookmarkEnd w:id="157"/>
+      <w:bookmarkEnd w:id="158"/>
     </w:p>
     <w:p>
       <w:pPr>
@@ -26913,7 +26849,7 @@
 </file>
 
 <file path=customXml/itemProps1.xml><?xml version="1.0" encoding="utf-8"?>
-<ds:datastoreItem xmlns:ds="http://schemas.openxmlformats.org/officeDocument/2006/customXml" ds:itemID="{78E169C0-9668-4E6E-9256-00E73BC57520}">
+<ds:datastoreItem xmlns:ds="http://schemas.openxmlformats.org/officeDocument/2006/customXml" ds:itemID="{42CC31A0-A1D3-4D59-8505-7E397201C883}">
   <ds:schemaRefs>
     <ds:schemaRef ds:uri="http://schemas.openxmlformats.org/officeDocument/2006/bibliography"/>
   </ds:schemaRefs>

</xml_diff>